<commit_message>
made update on visual pages
</commit_message>
<xml_diff>
--- a/requirements 02062025.docx
+++ b/requirements 02062025.docx
@@ -3942,8 +3942,6 @@
         </w:rPr>
         <w:t>        )</w:t>
       </w:r>
-      <w:bookmarkStart w:id="0" w:name="_GoBack"/>
-      <w:bookmarkEnd w:id="0"/>
     </w:p>
     <w:p/>
     <w:p>
@@ -19146,6 +19144,905 @@
           <w:tcPr>
             <w:tcW w:w="3166" w:type="dxa"/>
             <w:gridSpan w:val="2"/>
+            <w:tcBorders>
+              <w:top w:val="nil"/>
+              <w:left w:val="nil"/>
+              <w:bottom w:val="nil"/>
+              <w:right w:val="nil"/>
+            </w:tcBorders>
+          </w:tcPr>
+          <w:p/>
+        </w:tc>
+      </w:tr>
+    </w:tbl>
+    <w:p/>
+    <w:p>
+      <w:pPr>
+        <w:pStyle w:val="Paragraphedeliste"/>
+        <w:numPr>
+          <w:ilvl w:val="0"/>
+          <w:numId w:val="3"/>
+        </w:numPr>
+        <w:rPr>
+          <w:b/>
+        </w:rPr>
+      </w:pPr>
+      <w:r>
+        <w:rPr>
+          <w:b/>
+        </w:rPr>
+        <w:t>Page d’installation de logiciels</w:t>
+      </w:r>
+      <w:r>
+        <w:rPr>
+          <w:b/>
+        </w:rPr>
+        <w:t xml:space="preserve">: </w:t>
+      </w:r>
+    </w:p>
+    <w:tbl>
+      <w:tblPr>
+        <w:tblStyle w:val="Grilledutableau"/>
+        <w:tblW w:w="0" w:type="auto"/>
+        <w:tblLook w:val="04A0" w:firstRow="1" w:lastRow="0" w:firstColumn="1" w:lastColumn="0" w:noHBand="0" w:noVBand="1"/>
+      </w:tblPr>
+      <w:tblGrid>
+        <w:gridCol w:w="2549"/>
+        <w:gridCol w:w="2300"/>
+        <w:gridCol w:w="2423"/>
+        <w:gridCol w:w="2300"/>
+      </w:tblGrid>
+      <w:tr>
+        <w:trPr>
+          <w:trHeight w:val="290"/>
+        </w:trPr>
+        <w:tc>
+          <w:tcPr>
+            <w:tcW w:w="2549" w:type="dxa"/>
+            <w:tcBorders>
+              <w:top w:val="nil"/>
+              <w:left w:val="nil"/>
+              <w:bottom w:val="nil"/>
+              <w:right w:val="single" w:sz="4" w:space="0" w:color="auto"/>
+            </w:tcBorders>
+          </w:tcPr>
+          <w:p>
+            <w:pPr>
+              <w:rPr>
+                <w:b/>
+              </w:rPr>
+            </w:pPr>
+            <w:r>
+              <w:rPr>
+                <w:b/>
+              </w:rPr>
+              <w:t>Numéro du matériel</w:t>
+            </w:r>
+            <w:r>
+              <w:rPr>
+                <w:b/>
+              </w:rPr>
+              <w:t> :</w:t>
+            </w:r>
+          </w:p>
+        </w:tc>
+        <w:tc>
+          <w:tcPr>
+            <w:tcW w:w="2300" w:type="dxa"/>
+            <w:tcBorders>
+              <w:top w:val="single" w:sz="4" w:space="0" w:color="auto"/>
+              <w:left w:val="single" w:sz="4" w:space="0" w:color="auto"/>
+              <w:bottom w:val="single" w:sz="4" w:space="0" w:color="auto"/>
+              <w:right w:val="single" w:sz="4" w:space="0" w:color="auto"/>
+            </w:tcBorders>
+          </w:tcPr>
+          <w:p>
+            <w:pPr>
+              <w:jc w:val="right"/>
+            </w:pPr>
+          </w:p>
+        </w:tc>
+        <w:tc>
+          <w:tcPr>
+            <w:tcW w:w="2423" w:type="dxa"/>
+            <w:tcBorders>
+              <w:top w:val="nil"/>
+              <w:left w:val="single" w:sz="4" w:space="0" w:color="auto"/>
+              <w:bottom w:val="nil"/>
+              <w:right w:val="nil"/>
+            </w:tcBorders>
+          </w:tcPr>
+          <w:p>
+            <w:pPr>
+              <w:jc w:val="right"/>
+              <w:rPr>
+                <w:b/>
+                <w:color w:val="C00000"/>
+                <w:u w:val="single"/>
+              </w:rPr>
+            </w:pPr>
+            <w:r>
+              <w:rPr>
+                <w:b/>
+                <w:color w:val="C00000"/>
+                <w:u w:val="single"/>
+              </w:rPr>
+              <w:t>…</w:t>
+            </w:r>
+            <w:r>
+              <w:rPr>
+                <w:b/>
+                <w:color w:val="C00000"/>
+                <w:u w:val="single"/>
+              </w:rPr>
+              <w:t>rechercher</w:t>
+            </w:r>
+          </w:p>
+        </w:tc>
+        <w:tc>
+          <w:tcPr>
+            <w:tcW w:w="2300" w:type="dxa"/>
+            <w:tcBorders>
+              <w:top w:val="nil"/>
+              <w:left w:val="nil"/>
+              <w:bottom w:val="nil"/>
+              <w:right w:val="nil"/>
+            </w:tcBorders>
+          </w:tcPr>
+          <w:p>
+            <w:pPr>
+              <w:jc w:val="right"/>
+              <w:rPr>
+                <w:b/>
+                <w:color w:val="C00000"/>
+                <w:u w:val="single"/>
+              </w:rPr>
+            </w:pPr>
+          </w:p>
+        </w:tc>
+      </w:tr>
+      <w:tr>
+        <w:trPr>
+          <w:trHeight w:val="305"/>
+        </w:trPr>
+        <w:tc>
+          <w:tcPr>
+            <w:tcW w:w="2549" w:type="dxa"/>
+            <w:tcBorders>
+              <w:top w:val="nil"/>
+              <w:left w:val="nil"/>
+              <w:bottom w:val="nil"/>
+              <w:right w:val="single" w:sz="4" w:space="0" w:color="auto"/>
+            </w:tcBorders>
+          </w:tcPr>
+          <w:p>
+            <w:pPr>
+              <w:rPr>
+                <w:b/>
+              </w:rPr>
+            </w:pPr>
+            <w:r>
+              <w:rPr>
+                <w:b/>
+              </w:rPr>
+              <w:t xml:space="preserve">Date d’installation : </w:t>
+            </w:r>
+          </w:p>
+        </w:tc>
+        <w:tc>
+          <w:tcPr>
+            <w:tcW w:w="2300" w:type="dxa"/>
+            <w:tcBorders>
+              <w:top w:val="single" w:sz="4" w:space="0" w:color="auto"/>
+              <w:left w:val="single" w:sz="4" w:space="0" w:color="auto"/>
+              <w:bottom w:val="single" w:sz="4" w:space="0" w:color="auto"/>
+              <w:right w:val="single" w:sz="4" w:space="0" w:color="auto"/>
+            </w:tcBorders>
+          </w:tcPr>
+          <w:p/>
+        </w:tc>
+        <w:tc>
+          <w:tcPr>
+            <w:tcW w:w="2423" w:type="dxa"/>
+            <w:tcBorders>
+              <w:top w:val="nil"/>
+              <w:left w:val="single" w:sz="4" w:space="0" w:color="auto"/>
+              <w:bottom w:val="nil"/>
+              <w:right w:val="nil"/>
+            </w:tcBorders>
+          </w:tcPr>
+          <w:p/>
+        </w:tc>
+        <w:tc>
+          <w:tcPr>
+            <w:tcW w:w="2300" w:type="dxa"/>
+            <w:tcBorders>
+              <w:top w:val="nil"/>
+              <w:left w:val="nil"/>
+              <w:bottom w:val="nil"/>
+              <w:right w:val="nil"/>
+            </w:tcBorders>
+          </w:tcPr>
+          <w:p/>
+        </w:tc>
+      </w:tr>
+      <w:tr>
+        <w:trPr>
+          <w:trHeight w:val="305"/>
+        </w:trPr>
+        <w:tc>
+          <w:tcPr>
+            <w:tcW w:w="2549" w:type="dxa"/>
+            <w:tcBorders>
+              <w:top w:val="nil"/>
+              <w:left w:val="nil"/>
+              <w:bottom w:val="nil"/>
+              <w:right w:val="single" w:sz="4" w:space="0" w:color="auto"/>
+            </w:tcBorders>
+          </w:tcPr>
+          <w:p>
+            <w:pPr>
+              <w:rPr>
+                <w:b/>
+              </w:rPr>
+            </w:pPr>
+            <w:r>
+              <w:rPr>
+                <w:b/>
+              </w:rPr>
+              <w:t>Nature du logiciel :</w:t>
+            </w:r>
+          </w:p>
+        </w:tc>
+        <w:tc>
+          <w:tcPr>
+            <w:tcW w:w="2300" w:type="dxa"/>
+            <w:tcBorders>
+              <w:top w:val="single" w:sz="4" w:space="0" w:color="auto"/>
+              <w:left w:val="single" w:sz="4" w:space="0" w:color="auto"/>
+              <w:bottom w:val="single" w:sz="4" w:space="0" w:color="auto"/>
+              <w:right w:val="single" w:sz="4" w:space="0" w:color="auto"/>
+            </w:tcBorders>
+          </w:tcPr>
+          <w:p>
+            <w:r>
+              <w:t>Système d’exploitation</w:t>
+            </w:r>
+          </w:p>
+        </w:tc>
+        <w:tc>
+          <w:tcPr>
+            <w:tcW w:w="2423" w:type="dxa"/>
+            <w:tcBorders>
+              <w:top w:val="nil"/>
+              <w:left w:val="single" w:sz="4" w:space="0" w:color="auto"/>
+              <w:bottom w:val="nil"/>
+              <w:right w:val="nil"/>
+            </w:tcBorders>
+          </w:tcPr>
+          <w:p/>
+        </w:tc>
+        <w:tc>
+          <w:tcPr>
+            <w:tcW w:w="2300" w:type="dxa"/>
+            <w:tcBorders>
+              <w:top w:val="nil"/>
+              <w:left w:val="nil"/>
+              <w:bottom w:val="nil"/>
+              <w:right w:val="nil"/>
+            </w:tcBorders>
+          </w:tcPr>
+          <w:p/>
+        </w:tc>
+      </w:tr>
+      <w:tr>
+        <w:trPr>
+          <w:trHeight w:val="305"/>
+        </w:trPr>
+        <w:tc>
+          <w:tcPr>
+            <w:tcW w:w="2549" w:type="dxa"/>
+            <w:tcBorders>
+              <w:top w:val="nil"/>
+              <w:left w:val="nil"/>
+              <w:bottom w:val="nil"/>
+              <w:right w:val="single" w:sz="4" w:space="0" w:color="auto"/>
+            </w:tcBorders>
+          </w:tcPr>
+          <w:p>
+            <w:pPr>
+              <w:rPr>
+                <w:b/>
+              </w:rPr>
+            </w:pPr>
+          </w:p>
+        </w:tc>
+        <w:tc>
+          <w:tcPr>
+            <w:tcW w:w="2300" w:type="dxa"/>
+            <w:tcBorders>
+              <w:top w:val="single" w:sz="4" w:space="0" w:color="auto"/>
+              <w:left w:val="single" w:sz="4" w:space="0" w:color="auto"/>
+              <w:bottom w:val="single" w:sz="4" w:space="0" w:color="auto"/>
+              <w:right w:val="single" w:sz="4" w:space="0" w:color="auto"/>
+            </w:tcBorders>
+          </w:tcPr>
+          <w:p>
+            <w:r>
+              <w:t>Bureautique</w:t>
+            </w:r>
+          </w:p>
+        </w:tc>
+        <w:tc>
+          <w:tcPr>
+            <w:tcW w:w="2423" w:type="dxa"/>
+            <w:tcBorders>
+              <w:top w:val="nil"/>
+              <w:left w:val="single" w:sz="4" w:space="0" w:color="auto"/>
+              <w:bottom w:val="nil"/>
+              <w:right w:val="nil"/>
+            </w:tcBorders>
+          </w:tcPr>
+          <w:p/>
+        </w:tc>
+        <w:tc>
+          <w:tcPr>
+            <w:tcW w:w="2300" w:type="dxa"/>
+            <w:tcBorders>
+              <w:top w:val="nil"/>
+              <w:left w:val="nil"/>
+              <w:bottom w:val="nil"/>
+              <w:right w:val="nil"/>
+            </w:tcBorders>
+          </w:tcPr>
+          <w:p/>
+        </w:tc>
+      </w:tr>
+      <w:tr>
+        <w:trPr>
+          <w:trHeight w:val="305"/>
+        </w:trPr>
+        <w:tc>
+          <w:tcPr>
+            <w:tcW w:w="2549" w:type="dxa"/>
+            <w:tcBorders>
+              <w:top w:val="nil"/>
+              <w:left w:val="nil"/>
+              <w:bottom w:val="nil"/>
+              <w:right w:val="single" w:sz="4" w:space="0" w:color="auto"/>
+            </w:tcBorders>
+          </w:tcPr>
+          <w:p>
+            <w:pPr>
+              <w:rPr>
+                <w:b/>
+              </w:rPr>
+            </w:pPr>
+          </w:p>
+        </w:tc>
+        <w:tc>
+          <w:tcPr>
+            <w:tcW w:w="2300" w:type="dxa"/>
+            <w:tcBorders>
+              <w:top w:val="single" w:sz="4" w:space="0" w:color="auto"/>
+              <w:left w:val="single" w:sz="4" w:space="0" w:color="auto"/>
+              <w:bottom w:val="single" w:sz="4" w:space="0" w:color="auto"/>
+              <w:right w:val="single" w:sz="4" w:space="0" w:color="auto"/>
+            </w:tcBorders>
+          </w:tcPr>
+          <w:p>
+            <w:r>
+              <w:t xml:space="preserve">Logiciels </w:t>
+            </w:r>
+            <w:r>
+              <w:t>applicatifs</w:t>
+            </w:r>
+          </w:p>
+        </w:tc>
+        <w:tc>
+          <w:tcPr>
+            <w:tcW w:w="2423" w:type="dxa"/>
+            <w:tcBorders>
+              <w:top w:val="nil"/>
+              <w:left w:val="single" w:sz="4" w:space="0" w:color="auto"/>
+              <w:bottom w:val="nil"/>
+              <w:right w:val="nil"/>
+            </w:tcBorders>
+          </w:tcPr>
+          <w:p/>
+        </w:tc>
+        <w:tc>
+          <w:tcPr>
+            <w:tcW w:w="2300" w:type="dxa"/>
+            <w:tcBorders>
+              <w:top w:val="nil"/>
+              <w:left w:val="nil"/>
+              <w:bottom w:val="nil"/>
+              <w:right w:val="nil"/>
+            </w:tcBorders>
+          </w:tcPr>
+          <w:p/>
+        </w:tc>
+      </w:tr>
+      <w:tr>
+        <w:trPr>
+          <w:trHeight w:val="305"/>
+        </w:trPr>
+        <w:tc>
+          <w:tcPr>
+            <w:tcW w:w="2549" w:type="dxa"/>
+            <w:tcBorders>
+              <w:top w:val="nil"/>
+              <w:left w:val="nil"/>
+              <w:bottom w:val="nil"/>
+              <w:right w:val="single" w:sz="4" w:space="0" w:color="auto"/>
+            </w:tcBorders>
+          </w:tcPr>
+          <w:p>
+            <w:pPr>
+              <w:rPr>
+                <w:b/>
+              </w:rPr>
+            </w:pPr>
+          </w:p>
+        </w:tc>
+        <w:tc>
+          <w:tcPr>
+            <w:tcW w:w="2300" w:type="dxa"/>
+            <w:tcBorders>
+              <w:top w:val="single" w:sz="4" w:space="0" w:color="auto"/>
+              <w:left w:val="single" w:sz="4" w:space="0" w:color="auto"/>
+              <w:bottom w:val="single" w:sz="4" w:space="0" w:color="auto"/>
+              <w:right w:val="single" w:sz="4" w:space="0" w:color="auto"/>
+            </w:tcBorders>
+          </w:tcPr>
+          <w:p>
+            <w:r>
+              <w:t>Antivirus</w:t>
+            </w:r>
+          </w:p>
+        </w:tc>
+        <w:tc>
+          <w:tcPr>
+            <w:tcW w:w="2423" w:type="dxa"/>
+            <w:tcBorders>
+              <w:top w:val="nil"/>
+              <w:left w:val="single" w:sz="4" w:space="0" w:color="auto"/>
+              <w:bottom w:val="nil"/>
+              <w:right w:val="nil"/>
+            </w:tcBorders>
+          </w:tcPr>
+          <w:p/>
+        </w:tc>
+        <w:tc>
+          <w:tcPr>
+            <w:tcW w:w="2300" w:type="dxa"/>
+            <w:tcBorders>
+              <w:top w:val="nil"/>
+              <w:left w:val="nil"/>
+              <w:bottom w:val="nil"/>
+              <w:right w:val="nil"/>
+            </w:tcBorders>
+          </w:tcPr>
+          <w:p/>
+        </w:tc>
+      </w:tr>
+      <w:tr>
+        <w:trPr>
+          <w:trHeight w:val="305"/>
+        </w:trPr>
+        <w:tc>
+          <w:tcPr>
+            <w:tcW w:w="2549" w:type="dxa"/>
+            <w:tcBorders>
+              <w:top w:val="nil"/>
+              <w:left w:val="nil"/>
+              <w:bottom w:val="nil"/>
+              <w:right w:val="single" w:sz="4" w:space="0" w:color="auto"/>
+            </w:tcBorders>
+          </w:tcPr>
+          <w:p>
+            <w:pPr>
+              <w:rPr>
+                <w:b/>
+              </w:rPr>
+            </w:pPr>
+          </w:p>
+        </w:tc>
+        <w:tc>
+          <w:tcPr>
+            <w:tcW w:w="2300" w:type="dxa"/>
+            <w:tcBorders>
+              <w:top w:val="single" w:sz="4" w:space="0" w:color="auto"/>
+              <w:left w:val="single" w:sz="4" w:space="0" w:color="auto"/>
+              <w:bottom w:val="single" w:sz="4" w:space="0" w:color="auto"/>
+              <w:right w:val="single" w:sz="4" w:space="0" w:color="auto"/>
+            </w:tcBorders>
+          </w:tcPr>
+          <w:p>
+            <w:r>
+              <w:t>Divers</w:t>
+            </w:r>
+          </w:p>
+        </w:tc>
+        <w:tc>
+          <w:tcPr>
+            <w:tcW w:w="2423" w:type="dxa"/>
+            <w:tcBorders>
+              <w:top w:val="nil"/>
+              <w:left w:val="single" w:sz="4" w:space="0" w:color="auto"/>
+              <w:bottom w:val="nil"/>
+              <w:right w:val="nil"/>
+            </w:tcBorders>
+          </w:tcPr>
+          <w:p/>
+        </w:tc>
+        <w:tc>
+          <w:tcPr>
+            <w:tcW w:w="2300" w:type="dxa"/>
+            <w:tcBorders>
+              <w:top w:val="nil"/>
+              <w:left w:val="nil"/>
+              <w:bottom w:val="single" w:sz="4" w:space="0" w:color="auto"/>
+              <w:right w:val="nil"/>
+            </w:tcBorders>
+          </w:tcPr>
+          <w:p/>
+        </w:tc>
+      </w:tr>
+      <w:tr>
+        <w:trPr>
+          <w:trHeight w:val="305"/>
+        </w:trPr>
+        <w:tc>
+          <w:tcPr>
+            <w:tcW w:w="2549" w:type="dxa"/>
+            <w:tcBorders>
+              <w:top w:val="nil"/>
+              <w:left w:val="nil"/>
+              <w:bottom w:val="nil"/>
+              <w:right w:val="single" w:sz="4" w:space="0" w:color="auto"/>
+            </w:tcBorders>
+          </w:tcPr>
+          <w:p>
+            <w:pPr>
+              <w:rPr>
+                <w:b/>
+              </w:rPr>
+            </w:pPr>
+            <w:bookmarkStart w:id="0" w:name="_GoBack" w:colFirst="2" w:colLast="2"/>
+            <w:r>
+              <w:rPr>
+                <w:b/>
+              </w:rPr>
+              <w:t>Nom du logiciel :</w:t>
+            </w:r>
+          </w:p>
+        </w:tc>
+        <w:tc>
+          <w:tcPr>
+            <w:tcW w:w="2300" w:type="dxa"/>
+            <w:tcBorders>
+              <w:top w:val="single" w:sz="4" w:space="0" w:color="auto"/>
+              <w:left w:val="single" w:sz="4" w:space="0" w:color="auto"/>
+              <w:bottom w:val="single" w:sz="4" w:space="0" w:color="auto"/>
+              <w:right w:val="single" w:sz="4" w:space="0" w:color="auto"/>
+            </w:tcBorders>
+          </w:tcPr>
+          <w:p/>
+        </w:tc>
+        <w:tc>
+          <w:tcPr>
+            <w:tcW w:w="2423" w:type="dxa"/>
+            <w:tcBorders>
+              <w:top w:val="nil"/>
+              <w:left w:val="single" w:sz="4" w:space="0" w:color="auto"/>
+              <w:bottom w:val="nil"/>
+              <w:right w:val="single" w:sz="4" w:space="0" w:color="auto"/>
+            </w:tcBorders>
+          </w:tcPr>
+          <w:p>
+            <w:pPr>
+              <w:rPr>
+                <w:b/>
+              </w:rPr>
+            </w:pPr>
+            <w:r>
+              <w:rPr>
+                <w:b/>
+              </w:rPr>
+              <w:t>Licence :</w:t>
+            </w:r>
+          </w:p>
+        </w:tc>
+        <w:tc>
+          <w:tcPr>
+            <w:tcW w:w="2300" w:type="dxa"/>
+            <w:tcBorders>
+              <w:top w:val="single" w:sz="4" w:space="0" w:color="auto"/>
+              <w:left w:val="single" w:sz="4" w:space="0" w:color="auto"/>
+              <w:bottom w:val="single" w:sz="4" w:space="0" w:color="auto"/>
+              <w:right w:val="single" w:sz="4" w:space="0" w:color="auto"/>
+            </w:tcBorders>
+          </w:tcPr>
+          <w:p/>
+        </w:tc>
+      </w:tr>
+      <w:bookmarkEnd w:id="0"/>
+      <w:tr>
+        <w:trPr>
+          <w:trHeight w:val="305"/>
+        </w:trPr>
+        <w:tc>
+          <w:tcPr>
+            <w:tcW w:w="2549" w:type="dxa"/>
+            <w:tcBorders>
+              <w:top w:val="nil"/>
+              <w:left w:val="nil"/>
+              <w:bottom w:val="nil"/>
+              <w:right w:val="single" w:sz="4" w:space="0" w:color="auto"/>
+            </w:tcBorders>
+          </w:tcPr>
+          <w:p>
+            <w:pPr>
+              <w:rPr>
+                <w:b/>
+              </w:rPr>
+            </w:pPr>
+            <w:r>
+              <w:rPr>
+                <w:b/>
+              </w:rPr>
+              <w:t>Noms de l’intervenant</w:t>
+            </w:r>
+            <w:r>
+              <w:rPr>
+                <w:b/>
+              </w:rPr>
+              <w:t xml:space="preserve"> : </w:t>
+            </w:r>
+          </w:p>
+        </w:tc>
+        <w:tc>
+          <w:tcPr>
+            <w:tcW w:w="2300" w:type="dxa"/>
+            <w:tcBorders>
+              <w:top w:val="single" w:sz="4" w:space="0" w:color="auto"/>
+              <w:left w:val="single" w:sz="4" w:space="0" w:color="auto"/>
+              <w:bottom w:val="single" w:sz="4" w:space="0" w:color="auto"/>
+              <w:right w:val="single" w:sz="4" w:space="0" w:color="auto"/>
+            </w:tcBorders>
+          </w:tcPr>
+          <w:p/>
+        </w:tc>
+        <w:tc>
+          <w:tcPr>
+            <w:tcW w:w="2423" w:type="dxa"/>
+            <w:tcBorders>
+              <w:top w:val="nil"/>
+              <w:left w:val="single" w:sz="4" w:space="0" w:color="auto"/>
+              <w:bottom w:val="nil"/>
+              <w:right w:val="single" w:sz="4" w:space="0" w:color="auto"/>
+            </w:tcBorders>
+          </w:tcPr>
+          <w:p>
+            <w:pPr>
+              <w:rPr>
+                <w:b/>
+              </w:rPr>
+            </w:pPr>
+            <w:r>
+              <w:rPr>
+                <w:b/>
+              </w:rPr>
+              <w:t>Poste de travail :</w:t>
+            </w:r>
+          </w:p>
+        </w:tc>
+        <w:tc>
+          <w:tcPr>
+            <w:tcW w:w="2300" w:type="dxa"/>
+            <w:tcBorders>
+              <w:top w:val="single" w:sz="4" w:space="0" w:color="auto"/>
+              <w:left w:val="single" w:sz="4" w:space="0" w:color="auto"/>
+              <w:bottom w:val="single" w:sz="4" w:space="0" w:color="auto"/>
+              <w:right w:val="single" w:sz="4" w:space="0" w:color="auto"/>
+            </w:tcBorders>
+          </w:tcPr>
+          <w:p/>
+        </w:tc>
+      </w:tr>
+      <w:tr>
+        <w:trPr>
+          <w:trHeight w:val="305"/>
+        </w:trPr>
+        <w:tc>
+          <w:tcPr>
+            <w:tcW w:w="2549" w:type="dxa"/>
+            <w:tcBorders>
+              <w:top w:val="nil"/>
+              <w:left w:val="nil"/>
+              <w:bottom w:val="nil"/>
+              <w:right w:val="single" w:sz="4" w:space="0" w:color="auto"/>
+            </w:tcBorders>
+          </w:tcPr>
+          <w:p>
+            <w:pPr>
+              <w:rPr>
+                <w:b/>
+              </w:rPr>
+            </w:pPr>
+            <w:r>
+              <w:rPr>
+                <w:b/>
+              </w:rPr>
+              <w:t xml:space="preserve">Observations : </w:t>
+            </w:r>
+          </w:p>
+        </w:tc>
+        <w:tc>
+          <w:tcPr>
+            <w:tcW w:w="7023" w:type="dxa"/>
+            <w:gridSpan w:val="3"/>
+            <w:vMerge w:val="restart"/>
+            <w:tcBorders>
+              <w:top w:val="single" w:sz="4" w:space="0" w:color="auto"/>
+              <w:left w:val="single" w:sz="4" w:space="0" w:color="auto"/>
+              <w:right w:val="single" w:sz="4" w:space="0" w:color="auto"/>
+            </w:tcBorders>
+          </w:tcPr>
+          <w:p/>
+        </w:tc>
+      </w:tr>
+      <w:tr>
+        <w:trPr>
+          <w:trHeight w:val="620"/>
+        </w:trPr>
+        <w:tc>
+          <w:tcPr>
+            <w:tcW w:w="2549" w:type="dxa"/>
+            <w:tcBorders>
+              <w:top w:val="nil"/>
+              <w:left w:val="nil"/>
+              <w:bottom w:val="thinThickSmallGap" w:sz="24" w:space="0" w:color="auto"/>
+              <w:right w:val="single" w:sz="4" w:space="0" w:color="auto"/>
+            </w:tcBorders>
+          </w:tcPr>
+          <w:p>
+            <w:pPr>
+              <w:rPr>
+                <w:b/>
+              </w:rPr>
+            </w:pPr>
+          </w:p>
+        </w:tc>
+        <w:tc>
+          <w:tcPr>
+            <w:tcW w:w="7023" w:type="dxa"/>
+            <w:gridSpan w:val="3"/>
+            <w:vMerge/>
+            <w:tcBorders>
+              <w:left w:val="single" w:sz="4" w:space="0" w:color="auto"/>
+              <w:right w:val="single" w:sz="4" w:space="0" w:color="auto"/>
+            </w:tcBorders>
+          </w:tcPr>
+          <w:p/>
+        </w:tc>
+      </w:tr>
+      <w:tr>
+        <w:trPr>
+          <w:trHeight w:val="305"/>
+        </w:trPr>
+        <w:tc>
+          <w:tcPr>
+            <w:tcW w:w="2549" w:type="dxa"/>
+            <w:tcBorders>
+              <w:top w:val="thinThickSmallGap" w:sz="24" w:space="0" w:color="auto"/>
+              <w:left w:val="thinThickSmallGap" w:sz="24" w:space="0" w:color="auto"/>
+              <w:bottom w:val="thinThickSmallGap" w:sz="24" w:space="0" w:color="auto"/>
+              <w:right w:val="thinThickSmallGap" w:sz="24" w:space="0" w:color="auto"/>
+            </w:tcBorders>
+            <w:shd w:val="clear" w:color="auto" w:fill="FDE9D9" w:themeFill="accent6" w:themeFillTint="33"/>
+            <w:vAlign w:val="center"/>
+          </w:tcPr>
+          <w:p>
+            <w:pPr>
+              <w:jc w:val="center"/>
+            </w:pPr>
+            <w:r>
+              <w:t>Ajouter</w:t>
+            </w:r>
+          </w:p>
+        </w:tc>
+        <w:tc>
+          <w:tcPr>
+            <w:tcW w:w="2300" w:type="dxa"/>
+            <w:tcBorders>
+              <w:top w:val="single" w:sz="4" w:space="0" w:color="auto"/>
+              <w:left w:val="thinThickSmallGap" w:sz="24" w:space="0" w:color="auto"/>
+              <w:bottom w:val="nil"/>
+              <w:right w:val="nil"/>
+            </w:tcBorders>
+          </w:tcPr>
+          <w:p/>
+        </w:tc>
+        <w:tc>
+          <w:tcPr>
+            <w:tcW w:w="2423" w:type="dxa"/>
+            <w:tcBorders>
+              <w:top w:val="single" w:sz="4" w:space="0" w:color="auto"/>
+              <w:left w:val="nil"/>
+              <w:bottom w:val="nil"/>
+              <w:right w:val="nil"/>
+            </w:tcBorders>
+          </w:tcPr>
+          <w:p/>
+        </w:tc>
+        <w:tc>
+          <w:tcPr>
+            <w:tcW w:w="2300" w:type="dxa"/>
+            <w:tcBorders>
+              <w:top w:val="single" w:sz="4" w:space="0" w:color="auto"/>
+              <w:left w:val="nil"/>
+              <w:bottom w:val="nil"/>
+              <w:right w:val="nil"/>
+            </w:tcBorders>
+          </w:tcPr>
+          <w:p/>
+        </w:tc>
+      </w:tr>
+      <w:tr>
+        <w:trPr>
+          <w:trHeight w:val="305"/>
+        </w:trPr>
+        <w:tc>
+          <w:tcPr>
+            <w:tcW w:w="2549" w:type="dxa"/>
+            <w:tcBorders>
+              <w:top w:val="thinThickSmallGap" w:sz="24" w:space="0" w:color="auto"/>
+              <w:left w:val="thinThickSmallGap" w:sz="24" w:space="0" w:color="auto"/>
+              <w:bottom w:val="thinThickSmallGap" w:sz="24" w:space="0" w:color="auto"/>
+              <w:right w:val="thinThickSmallGap" w:sz="24" w:space="0" w:color="auto"/>
+            </w:tcBorders>
+            <w:shd w:val="clear" w:color="auto" w:fill="FDE9D9" w:themeFill="accent6" w:themeFillTint="33"/>
+            <w:vAlign w:val="center"/>
+          </w:tcPr>
+          <w:p>
+            <w:pPr>
+              <w:jc w:val="center"/>
+            </w:pPr>
+            <w:r>
+              <w:t>Valider</w:t>
+            </w:r>
+          </w:p>
+        </w:tc>
+        <w:tc>
+          <w:tcPr>
+            <w:tcW w:w="2300" w:type="dxa"/>
+            <w:tcBorders>
+              <w:top w:val="nil"/>
+              <w:left w:val="thinThickSmallGap" w:sz="24" w:space="0" w:color="auto"/>
+              <w:bottom w:val="nil"/>
+              <w:right w:val="nil"/>
+            </w:tcBorders>
+          </w:tcPr>
+          <w:p/>
+        </w:tc>
+        <w:tc>
+          <w:tcPr>
+            <w:tcW w:w="2423" w:type="dxa"/>
+            <w:tcBorders>
+              <w:top w:val="nil"/>
+              <w:left w:val="nil"/>
+              <w:bottom w:val="nil"/>
+              <w:right w:val="nil"/>
+            </w:tcBorders>
+          </w:tcPr>
+          <w:p/>
+        </w:tc>
+        <w:tc>
+          <w:tcPr>
+            <w:tcW w:w="2300" w:type="dxa"/>
             <w:tcBorders>
               <w:top w:val="nil"/>
               <w:left w:val="nil"/>
@@ -19372,6 +20269,92 @@
   <w:abstractNum w:abstractNumId="2">
     <w:nsid w:val="12B96B83"/>
     <w:multiLevelType w:val="hybridMultilevel"/>
+    <w:tmpl w:val="18D285F2"/>
+    <w:lvl w:ilvl="0" w:tplc="040C000F">
+      <w:start w:val="1"/>
+      <w:numFmt w:val="decimal"/>
+      <w:lvlText w:val="%1."/>
+      <w:lvlJc w:val="left"/>
+      <w:pPr>
+        <w:ind w:left="720" w:hanging="360"/>
+      </w:pPr>
+    </w:lvl>
+    <w:lvl w:ilvl="1" w:tplc="040C0019" w:tentative="1">
+      <w:start w:val="1"/>
+      <w:numFmt w:val="lowerLetter"/>
+      <w:lvlText w:val="%2."/>
+      <w:lvlJc w:val="left"/>
+      <w:pPr>
+        <w:ind w:left="1440" w:hanging="360"/>
+      </w:pPr>
+    </w:lvl>
+    <w:lvl w:ilvl="2" w:tplc="040C001B" w:tentative="1">
+      <w:start w:val="1"/>
+      <w:numFmt w:val="lowerRoman"/>
+      <w:lvlText w:val="%3."/>
+      <w:lvlJc w:val="right"/>
+      <w:pPr>
+        <w:ind w:left="2160" w:hanging="180"/>
+      </w:pPr>
+    </w:lvl>
+    <w:lvl w:ilvl="3" w:tplc="040C000F" w:tentative="1">
+      <w:start w:val="1"/>
+      <w:numFmt w:val="decimal"/>
+      <w:lvlText w:val="%4."/>
+      <w:lvlJc w:val="left"/>
+      <w:pPr>
+        <w:ind w:left="2880" w:hanging="360"/>
+      </w:pPr>
+    </w:lvl>
+    <w:lvl w:ilvl="4" w:tplc="040C0019" w:tentative="1">
+      <w:start w:val="1"/>
+      <w:numFmt w:val="lowerLetter"/>
+      <w:lvlText w:val="%5."/>
+      <w:lvlJc w:val="left"/>
+      <w:pPr>
+        <w:ind w:left="3600" w:hanging="360"/>
+      </w:pPr>
+    </w:lvl>
+    <w:lvl w:ilvl="5" w:tplc="040C001B" w:tentative="1">
+      <w:start w:val="1"/>
+      <w:numFmt w:val="lowerRoman"/>
+      <w:lvlText w:val="%6."/>
+      <w:lvlJc w:val="right"/>
+      <w:pPr>
+        <w:ind w:left="4320" w:hanging="180"/>
+      </w:pPr>
+    </w:lvl>
+    <w:lvl w:ilvl="6" w:tplc="040C000F" w:tentative="1">
+      <w:start w:val="1"/>
+      <w:numFmt w:val="decimal"/>
+      <w:lvlText w:val="%7."/>
+      <w:lvlJc w:val="left"/>
+      <w:pPr>
+        <w:ind w:left="5040" w:hanging="360"/>
+      </w:pPr>
+    </w:lvl>
+    <w:lvl w:ilvl="7" w:tplc="040C0019" w:tentative="1">
+      <w:start w:val="1"/>
+      <w:numFmt w:val="lowerLetter"/>
+      <w:lvlText w:val="%8."/>
+      <w:lvlJc w:val="left"/>
+      <w:pPr>
+        <w:ind w:left="5760" w:hanging="360"/>
+      </w:pPr>
+    </w:lvl>
+    <w:lvl w:ilvl="8" w:tplc="040C001B" w:tentative="1">
+      <w:start w:val="1"/>
+      <w:numFmt w:val="lowerRoman"/>
+      <w:lvlText w:val="%9."/>
+      <w:lvlJc w:val="right"/>
+      <w:pPr>
+        <w:ind w:left="6480" w:hanging="180"/>
+      </w:pPr>
+    </w:lvl>
+  </w:abstractNum>
+  <w:abstractNum w:abstractNumId="3">
+    <w:nsid w:val="20A62630"/>
+    <w:multiLevelType w:val="hybridMultilevel"/>
     <w:tmpl w:val="EEE0BB54"/>
     <w:lvl w:ilvl="0" w:tplc="040C000F">
       <w:start w:val="1"/>
@@ -19455,7 +20438,7 @@
       </w:pPr>
     </w:lvl>
   </w:abstractNum>
-  <w:abstractNum w:abstractNumId="3">
+  <w:abstractNum w:abstractNumId="4">
     <w:nsid w:val="21B54306"/>
     <w:multiLevelType w:val="hybridMultilevel"/>
     <w:tmpl w:val="23C6E9DA"/>
@@ -19541,7 +20524,7 @@
       </w:pPr>
     </w:lvl>
   </w:abstractNum>
-  <w:abstractNum w:abstractNumId="4">
+  <w:abstractNum w:abstractNumId="5">
     <w:nsid w:val="43130014"/>
     <w:multiLevelType w:val="hybridMultilevel"/>
     <w:tmpl w:val="AEE89020"/>
@@ -19627,7 +20610,7 @@
       </w:pPr>
     </w:lvl>
   </w:abstractNum>
-  <w:abstractNum w:abstractNumId="5">
+  <w:abstractNum w:abstractNumId="6">
     <w:nsid w:val="45B57E2F"/>
     <w:multiLevelType w:val="hybridMultilevel"/>
     <w:tmpl w:val="161688E6"/>
@@ -19740,7 +20723,7 @@
     </w:lvl>
   </w:abstractNum>
   <w:num w:numId="1">
-    <w:abstractNumId w:val="5"/>
+    <w:abstractNumId w:val="6"/>
   </w:num>
   <w:num w:numId="2">
     <w:abstractNumId w:val="1"/>
@@ -19749,13 +20732,16 @@
     <w:abstractNumId w:val="2"/>
   </w:num>
   <w:num w:numId="4">
-    <w:abstractNumId w:val="3"/>
+    <w:abstractNumId w:val="4"/>
   </w:num>
   <w:num w:numId="5">
-    <w:abstractNumId w:val="4"/>
+    <w:abstractNumId w:val="5"/>
   </w:num>
   <w:num w:numId="6">
     <w:abstractNumId w:val="0"/>
+  </w:num>
+  <w:num w:numId="7">
+    <w:abstractNumId w:val="3"/>
   </w:num>
 </w:numbering>
 </file>
@@ -20511,7 +21497,7 @@
 </file>
 
 <file path=customXml/itemProps1.xml><?xml version="1.0" encoding="utf-8"?>
-<ds:datastoreItem xmlns:ds="http://schemas.openxmlformats.org/officeDocument/2006/customXml" ds:itemID="{1DF1017B-30CA-40CA-BD4B-3345C1C30A1A}">
+<ds:datastoreItem xmlns:ds="http://schemas.openxmlformats.org/officeDocument/2006/customXml" ds:itemID="{1E66A393-1F5D-4056-9F6A-381715A3FA62}">
   <ds:schemaRefs>
     <ds:schemaRef ds:uri="http://schemas.openxmlformats.org/officeDocument/2006/bibliography"/>
   </ds:schemaRefs>

</xml_diff>

<commit_message>
added new update on design
</commit_message>
<xml_diff>
--- a/requirements 02062025.docx
+++ b/requirements 02062025.docx
@@ -17107,10 +17107,37 @@
               <w:bottom w:val="single" w:sz="4" w:space="0" w:color="auto"/>
               <w:right w:val="single" w:sz="4" w:space="0" w:color="auto"/>
             </w:tcBorders>
-          </w:tcPr>
-          <w:p>
-            <w:pPr>
-              <w:jc w:val="right"/>
+            <w:shd w:val="clear" w:color="auto" w:fill="FFFFFF" w:themeFill="background1"/>
+          </w:tcPr>
+          <w:p>
+            <w:pPr>
+              <w:rPr>
+                <w:color w:val="000000" w:themeColor="text1"/>
+              </w:rPr>
+            </w:pPr>
+            <w:r>
+              <w:rPr>
+                <w:color w:val="000000" w:themeColor="text1"/>
+              </w:rPr>
+              <w:t>Matériel</w:t>
+            </w:r>
+          </w:p>
+        </w:tc>
+        <w:tc>
+          <w:tcPr>
+            <w:tcW w:w="2268" w:type="dxa"/>
+            <w:tcBorders>
+              <w:top w:val="nil"/>
+              <w:left w:val="single" w:sz="4" w:space="0" w:color="auto"/>
+              <w:bottom w:val="nil"/>
+              <w:right w:val="single" w:sz="4" w:space="0" w:color="auto"/>
+            </w:tcBorders>
+          </w:tcPr>
+          <w:p>
+            <w:pPr>
+              <w:rPr>
+                <w:b/>
+              </w:rPr>
             </w:pPr>
             <w:r>
               <w:rPr>
@@ -17126,39 +17153,7 @@
                 <w:color w:val="C00000"/>
                 <w:u w:val="single"/>
               </w:rPr>
-              <w:t>recherche</w:t>
-            </w:r>
-            <w:r>
-              <w:rPr>
-                <w:b/>
-                <w:color w:val="C00000"/>
-                <w:u w:val="single"/>
-              </w:rPr>
-              <w:t>r</w:t>
-            </w:r>
-          </w:p>
-        </w:tc>
-        <w:tc>
-          <w:tcPr>
-            <w:tcW w:w="2268" w:type="dxa"/>
-            <w:tcBorders>
-              <w:top w:val="nil"/>
-              <w:left w:val="single" w:sz="4" w:space="0" w:color="auto"/>
-              <w:bottom w:val="nil"/>
-              <w:right w:val="single" w:sz="4" w:space="0" w:color="auto"/>
-            </w:tcBorders>
-          </w:tcPr>
-          <w:p>
-            <w:pPr>
-              <w:rPr>
-                <w:b/>
-              </w:rPr>
-            </w:pPr>
-            <w:r>
-              <w:rPr>
-                <w:b/>
-              </w:rPr>
-              <w:t>Nature de l’objet :</w:t>
+              <w:t>rechercher</w:t>
             </w:r>
           </w:p>
         </w:tc>
@@ -17176,32 +17171,6 @@
             <w:pPr>
               <w:jc w:val="right"/>
             </w:pPr>
-            <w:r>
-              <w:rPr>
-                <w:b/>
-                <w:color w:val="C00000"/>
-                <w:u w:val="single"/>
-              </w:rPr>
-              <w:t>….</w:t>
-            </w:r>
-            <w:r>
-              <w:rPr>
-                <w:b/>
-                <w:color w:val="C00000"/>
-                <w:u w:val="single"/>
-              </w:rPr>
-              <w:t>recherche</w:t>
-            </w:r>
-            <w:r>
-              <w:rPr>
-                <w:b/>
-                <w:color w:val="C00000"/>
-                <w:u w:val="single"/>
-              </w:rPr>
-              <w:t>r</w:t>
-            </w:r>
-            <w:bookmarkStart w:id="0" w:name="_GoBack"/>
-            <w:bookmarkEnd w:id="0"/>
           </w:p>
         </w:tc>
       </w:tr>
@@ -17216,7 +17185,7 @@
               <w:top w:val="thinThickSmallGap" w:sz="24" w:space="0" w:color="auto"/>
               <w:left w:val="thinThickSmallGap" w:sz="24" w:space="0" w:color="auto"/>
               <w:bottom w:val="thickThinSmallGap" w:sz="24" w:space="0" w:color="auto"/>
-              <w:right w:val="thickThinSmallGap" w:sz="24" w:space="0" w:color="auto"/>
+              <w:right w:val="single" w:sz="4" w:space="0" w:color="auto"/>
             </w:tcBorders>
             <w:shd w:val="clear" w:color="auto" w:fill="FDE9D9" w:themeFill="accent6" w:themeFillTint="33"/>
           </w:tcPr>
@@ -17231,33 +17200,41 @@
             <w:tcW w:w="1843" w:type="dxa"/>
             <w:tcBorders>
               <w:top w:val="single" w:sz="4" w:space="0" w:color="auto"/>
-              <w:left w:val="thickThinSmallGap" w:sz="24" w:space="0" w:color="auto"/>
-              <w:bottom w:val="nil"/>
-              <w:right w:val="nil"/>
-            </w:tcBorders>
-          </w:tcPr>
-          <w:p/>
+              <w:left w:val="single" w:sz="4" w:space="0" w:color="auto"/>
+              <w:bottom w:val="single" w:sz="4" w:space="0" w:color="auto"/>
+              <w:right w:val="single" w:sz="4" w:space="0" w:color="auto"/>
+            </w:tcBorders>
+          </w:tcPr>
+          <w:p>
+            <w:r>
+              <w:t>Logiciel</w:t>
+            </w:r>
+          </w:p>
         </w:tc>
         <w:tc>
           <w:tcPr>
             <w:tcW w:w="2268" w:type="dxa"/>
             <w:tcBorders>
               <w:top w:val="nil"/>
-              <w:left w:val="nil"/>
-              <w:bottom w:val="nil"/>
-              <w:right w:val="nil"/>
-            </w:tcBorders>
-          </w:tcPr>
-          <w:p/>
+              <w:left w:val="single" w:sz="4" w:space="0" w:color="auto"/>
+              <w:bottom w:val="nil"/>
+              <w:right w:val="single" w:sz="4" w:space="0" w:color="auto"/>
+            </w:tcBorders>
+          </w:tcPr>
+          <w:p>
+            <w:r>
+              <w:t>Images :</w:t>
+            </w:r>
+          </w:p>
         </w:tc>
         <w:tc>
           <w:tcPr>
             <w:tcW w:w="2126" w:type="dxa"/>
             <w:tcBorders>
               <w:top w:val="single" w:sz="4" w:space="0" w:color="auto"/>
-              <w:left w:val="nil"/>
-              <w:bottom w:val="nil"/>
-              <w:right w:val="nil"/>
+              <w:left w:val="single" w:sz="4" w:space="0" w:color="auto"/>
+              <w:bottom w:val="single" w:sz="4" w:space="0" w:color="auto"/>
+              <w:right w:val="single" w:sz="4" w:space="0" w:color="auto"/>
             </w:tcBorders>
           </w:tcPr>
           <w:p/>
@@ -17484,6 +17461,8 @@
                 <w:b/>
               </w:rPr>
             </w:pPr>
+            <w:bookmarkStart w:id="0" w:name="_GoBack"/>
+            <w:bookmarkEnd w:id="0"/>
           </w:p>
         </w:tc>
         <w:tc>
@@ -21854,7 +21833,7 @@
 </file>
 
 <file path=customXml/itemProps1.xml><?xml version="1.0" encoding="utf-8"?>
-<ds:datastoreItem xmlns:ds="http://schemas.openxmlformats.org/officeDocument/2006/customXml" ds:itemID="{DF66E4D4-EB83-43DF-B018-0E651FEB08DA}">
+<ds:datastoreItem xmlns:ds="http://schemas.openxmlformats.org/officeDocument/2006/customXml" ds:itemID="{88B1A462-ABD2-43AE-9CE9-F39043C1C65C}">
   <ds:schemaRefs>
     <ds:schemaRef ds:uri="http://schemas.openxmlformats.org/officeDocument/2006/bibliography"/>
   </ds:schemaRefs>

</xml_diff>